<commit_message>
Fix xong 1 số lỗi đến API
</commit_message>
<xml_diff>
--- a/HỒ SƠ THIẾT KẾ HỆ THỐNG (REVISED SYSTEM DESIGN DOCUMENT).docx
+++ b/HỒ SƠ THIẾT KẾ HỆ THỐNG (REVISED SYSTEM DESIGN DOCUMENT).docx
@@ -8576,7 +8576,7 @@
     </w:p>
     <w:p>
       <w:r>
-        <w:t>src/</w:t>
+        <w:t>mobile-app/</w:t>
       </w:r>
     </w:p>
     <w:p>
@@ -8593,12 +8593,391 @@
         <w:t>──</w:t>
       </w:r>
       <w:r>
-        <w:t xml:space="preserve"> app/                        # Expo Router (M</w:t>
+        <w:t xml:space="preserve"> app/                        # [Expo Router] File-based Routing (Chỉ chứa wrapper)</w:t>
+      </w:r>
+    </w:p>
+    <w:p>
+      <w:r>
+        <w:t xml:space="preserve">│   </w:t>
+      </w:r>
+      <w:r>
+        <w:rPr>
+          <w:rFonts w:ascii="MS Gothic" w:eastAsia="MS Gothic" w:hAnsi="MS Gothic" w:cs="MS Gothic" w:hint="eastAsia"/>
+        </w:rPr>
+        <w:t>├</w:t>
       </w:r>
       <w:r>
         <w:rPr>
           <w:rFonts w:ascii="Aptos" w:hAnsi="Aptos" w:cs="Aptos"/>
         </w:rPr>
+        <w:t>──</w:t>
+      </w:r>
+      <w:r>
+        <w:t xml:space="preserve"> _layout.tsx             # Root Layout (Providers, Error Boundary)</w:t>
+      </w:r>
+    </w:p>
+    <w:p>
+      <w:r>
+        <w:t xml:space="preserve">│   </w:t>
+      </w:r>
+      <w:r>
+        <w:rPr>
+          <w:rFonts w:ascii="MS Gothic" w:eastAsia="MS Gothic" w:hAnsi="MS Gothic" w:cs="MS Gothic" w:hint="eastAsia"/>
+        </w:rPr>
+        <w:t>├</w:t>
+      </w:r>
+      <w:r>
+        <w:rPr>
+          <w:rFonts w:ascii="Aptos" w:hAnsi="Aptos" w:cs="Aptos"/>
+        </w:rPr>
+        <w:t>──</w:t>
+      </w:r>
+      <w:r>
+        <w:t xml:space="preserve"> (auth)/                 # Nh</w:t>
+      </w:r>
+      <w:r>
+        <w:rPr>
+          <w:rFonts w:ascii="Aptos" w:hAnsi="Aptos" w:cs="Aptos"/>
+        </w:rPr>
+        <w:t>ó</w:t>
+      </w:r>
+      <w:r>
+        <w:t>m route x</w:t>
+      </w:r>
+      <w:r>
+        <w:rPr>
+          <w:rFonts w:ascii="Aptos" w:hAnsi="Aptos" w:cs="Aptos"/>
+        </w:rPr>
+        <w:t>á</w:t>
+      </w:r>
+      <w:r>
+        <w:t>c thực</w:t>
+      </w:r>
+    </w:p>
+    <w:p>
+      <w:r>
+        <w:t xml:space="preserve">│   │   </w:t>
+      </w:r>
+      <w:r>
+        <w:rPr>
+          <w:rFonts w:ascii="MS Gothic" w:eastAsia="MS Gothic" w:hAnsi="MS Gothic" w:cs="MS Gothic" w:hint="eastAsia"/>
+        </w:rPr>
+        <w:t>├</w:t>
+      </w:r>
+      <w:r>
+        <w:rPr>
+          <w:rFonts w:ascii="Aptos" w:hAnsi="Aptos" w:cs="Aptos"/>
+        </w:rPr>
+        <w:t>──</w:t>
+      </w:r>
+      <w:r>
+        <w:t xml:space="preserve"> login.tsx           # Wrapper cho LoginScreen</w:t>
+      </w:r>
+    </w:p>
+    <w:p>
+      <w:r>
+        <w:lastRenderedPageBreak/>
+        <w:t>│   │   └── _layout.tsx</w:t>
+      </w:r>
+    </w:p>
+    <w:p>
+      <w:r>
+        <w:t xml:space="preserve">│   </w:t>
+      </w:r>
+      <w:r>
+        <w:rPr>
+          <w:rFonts w:ascii="MS Gothic" w:eastAsia="MS Gothic" w:hAnsi="MS Gothic" w:cs="MS Gothic" w:hint="eastAsia"/>
+        </w:rPr>
+        <w:t>├</w:t>
+      </w:r>
+      <w:r>
+        <w:rPr>
+          <w:rFonts w:ascii="Aptos" w:hAnsi="Aptos" w:cs="Aptos"/>
+        </w:rPr>
+        <w:t>──</w:t>
+      </w:r>
+      <w:r>
+        <w:t xml:space="preserve"> (main)/                 # Nh</w:t>
+      </w:r>
+      <w:r>
+        <w:rPr>
+          <w:rFonts w:ascii="Aptos" w:hAnsi="Aptos" w:cs="Aptos"/>
+        </w:rPr>
+        <w:t>ó</w:t>
+      </w:r>
+      <w:r>
+        <w:t>m route ch</w:t>
+      </w:r>
+      <w:r>
+        <w:rPr>
+          <w:rFonts w:ascii="Aptos" w:hAnsi="Aptos" w:cs="Aptos"/>
+        </w:rPr>
+        <w:t>í</w:t>
+      </w:r>
+      <w:r>
+        <w:t>nh</w:t>
+      </w:r>
+    </w:p>
+    <w:p>
+      <w:r>
+        <w:t xml:space="preserve">│   │   </w:t>
+      </w:r>
+      <w:r>
+        <w:rPr>
+          <w:rFonts w:ascii="MS Gothic" w:eastAsia="MS Gothic" w:hAnsi="MS Gothic" w:cs="MS Gothic" w:hint="eastAsia"/>
+        </w:rPr>
+        <w:t>├</w:t>
+      </w:r>
+      <w:r>
+        <w:rPr>
+          <w:rFonts w:ascii="Aptos" w:hAnsi="Aptos" w:cs="Aptos"/>
+        </w:rPr>
+        <w:t>──</w:t>
+      </w:r>
+      <w:r>
+        <w:t xml:space="preserve"> home.tsx            # Wrapper cho HomeScreen</w:t>
+      </w:r>
+    </w:p>
+    <w:p>
+      <w:r>
+        <w:t xml:space="preserve">│   │   </w:t>
+      </w:r>
+      <w:r>
+        <w:rPr>
+          <w:rFonts w:ascii="MS Gothic" w:eastAsia="MS Gothic" w:hAnsi="MS Gothic" w:cs="MS Gothic" w:hint="eastAsia"/>
+        </w:rPr>
+        <w:t>├</w:t>
+      </w:r>
+      <w:r>
+        <w:rPr>
+          <w:rFonts w:ascii="Aptos" w:hAnsi="Aptos" w:cs="Aptos"/>
+        </w:rPr>
+        <w:t>──</w:t>
+      </w:r>
+      <w:r>
+        <w:t xml:space="preserve"> profile.tsx</w:t>
+      </w:r>
+    </w:p>
+    <w:p>
+      <w:r>
+        <w:t>│   │   └── _layout.tsx</w:t>
+      </w:r>
+    </w:p>
+    <w:p>
+      <w:r>
+        <w:t>│   └── +not-found.tsx          # Trang 404 (Bắt buộc cho Deep Link)</w:t>
+      </w:r>
+    </w:p>
+    <w:p>
+      <w:r>
+        <w:rPr>
+          <w:rFonts w:ascii="MS Gothic" w:eastAsia="MS Gothic" w:hAnsi="MS Gothic" w:cs="MS Gothic" w:hint="eastAsia"/>
+        </w:rPr>
+        <w:t>├</w:t>
+      </w:r>
+      <w:r>
+        <w:rPr>
+          <w:rFonts w:ascii="Aptos" w:hAnsi="Aptos" w:cs="Aptos"/>
+        </w:rPr>
+        <w:t>──</w:t>
+      </w:r>
+      <w:r>
+        <w:t xml:space="preserve"> src/</w:t>
+      </w:r>
+    </w:p>
+    <w:p>
+      <w:r>
+        <w:t xml:space="preserve">│   </w:t>
+      </w:r>
+      <w:r>
+        <w:rPr>
+          <w:rFonts w:ascii="MS Gothic" w:eastAsia="MS Gothic" w:hAnsi="MS Gothic" w:cs="MS Gothic" w:hint="eastAsia"/>
+        </w:rPr>
+        <w:t>├</w:t>
+      </w:r>
+      <w:r>
+        <w:rPr>
+          <w:rFonts w:ascii="Aptos" w:hAnsi="Aptos" w:cs="Aptos"/>
+        </w:rPr>
+        <w:t>──</w:t>
+      </w:r>
+      <w:r>
+        <w:t xml:space="preserve"> core/</w:t>
+      </w:r>
+    </w:p>
+    <w:p>
+      <w:r>
+        <w:t xml:space="preserve">│   │   </w:t>
+      </w:r>
+      <w:r>
+        <w:rPr>
+          <w:rFonts w:ascii="MS Gothic" w:eastAsia="MS Gothic" w:hAnsi="MS Gothic" w:cs="MS Gothic" w:hint="eastAsia"/>
+        </w:rPr>
+        <w:t>├</w:t>
+      </w:r>
+      <w:r>
+        <w:rPr>
+          <w:rFonts w:ascii="Aptos" w:hAnsi="Aptos" w:cs="Aptos"/>
+        </w:rPr>
+        <w:t>──</w:t>
+      </w:r>
+      <w:r>
+        <w:t xml:space="preserve"> router/</w:t>
+      </w:r>
+    </w:p>
+    <w:p>
+      <w:r>
+        <w:t xml:space="preserve">│   │   │   </w:t>
+      </w:r>
+      <w:r>
+        <w:rPr>
+          <w:rFonts w:ascii="MS Gothic" w:eastAsia="MS Gothic" w:hAnsi="MS Gothic" w:cs="MS Gothic" w:hint="eastAsia"/>
+        </w:rPr>
+        <w:t>├</w:t>
+      </w:r>
+      <w:r>
+        <w:rPr>
+          <w:rFonts w:ascii="Aptos" w:hAnsi="Aptos" w:cs="Aptos"/>
+        </w:rPr>
+        <w:t>──</w:t>
+      </w:r>
+      <w:r>
+        <w:t xml:space="preserve"> routes.ts       # [QUAN TRỌNG] Registry định nghĩa toàn bộ Route</w:t>
+      </w:r>
+    </w:p>
+    <w:p>
+      <w:r>
+        <w:t>│   │   │   └── navigator.ts    # [QUAN TRỌNG] Custom Hook điều hướng (Navigation Layer)</w:t>
+      </w:r>
+    </w:p>
+    <w:p>
+      <w:r>
+        <w:t xml:space="preserve">│   │   </w:t>
+      </w:r>
+      <w:r>
+        <w:rPr>
+          <w:rFonts w:ascii="MS Gothic" w:eastAsia="MS Gothic" w:hAnsi="MS Gothic" w:cs="MS Gothic" w:hint="eastAsia"/>
+        </w:rPr>
+        <w:t>├</w:t>
+      </w:r>
+      <w:r>
+        <w:rPr>
+          <w:rFonts w:ascii="Aptos" w:hAnsi="Aptos" w:cs="Aptos"/>
+        </w:rPr>
+        <w:t>──</w:t>
+      </w:r>
+      <w:r>
+        <w:t xml:space="preserve"> config.ts           # Env Config (API URL, Timeout)</w:t>
+      </w:r>
+    </w:p>
+    <w:p>
+      <w:r>
+        <w:t>│   │   └── query-client.ts     # TanStack Query Client</w:t>
+      </w:r>
+    </w:p>
+    <w:p>
+      <w:r>
+        <w:t xml:space="preserve">│   </w:t>
+      </w:r>
+      <w:r>
+        <w:rPr>
+          <w:rFonts w:ascii="MS Gothic" w:eastAsia="MS Gothic" w:hAnsi="MS Gothic" w:cs="MS Gothic" w:hint="eastAsia"/>
+        </w:rPr>
+        <w:t>├</w:t>
+      </w:r>
+      <w:r>
+        <w:rPr>
+          <w:rFonts w:ascii="Aptos" w:hAnsi="Aptos" w:cs="Aptos"/>
+        </w:rPr>
+        <w:t>──</w:t>
+      </w:r>
+      <w:r>
+        <w:t xml:space="preserve"> data/                   # API calls</w:t>
+      </w:r>
+    </w:p>
+    <w:p>
+      <w:r>
+        <w:t xml:space="preserve">│   </w:t>
+      </w:r>
+      <w:r>
+        <w:rPr>
+          <w:rFonts w:ascii="MS Gothic" w:eastAsia="MS Gothic" w:hAnsi="MS Gothic" w:cs="MS Gothic" w:hint="eastAsia"/>
+        </w:rPr>
+        <w:t>├</w:t>
+      </w:r>
+      <w:r>
+        <w:rPr>
+          <w:rFonts w:ascii="Aptos" w:hAnsi="Aptos" w:cs="Aptos"/>
+        </w:rPr>
+        <w:t>──</w:t>
+      </w:r>
+      <w:r>
+        <w:t xml:space="preserve"> domain/                 # Types, Models</w:t>
+      </w:r>
+    </w:p>
+    <w:p>
+      <w:r>
+        <w:t xml:space="preserve">│   </w:t>
+      </w:r>
+      <w:r>
+        <w:rPr>
+          <w:rFonts w:ascii="MS Gothic" w:eastAsia="MS Gothic" w:hAnsi="MS Gothic" w:cs="MS Gothic" w:hint="eastAsia"/>
+        </w:rPr>
+        <w:t>├</w:t>
+      </w:r>
+      <w:r>
+        <w:rPr>
+          <w:rFonts w:ascii="Aptos" w:hAnsi="Aptos" w:cs="Aptos"/>
+        </w:rPr>
+        <w:t>──</w:t>
+      </w:r>
+      <w:r>
+        <w:t xml:space="preserve"> presentation/           # UI Logic thực tế</w:t>
+      </w:r>
+    </w:p>
+    <w:p>
+      <w:r>
+        <w:t xml:space="preserve">│   │   </w:t>
+      </w:r>
+      <w:r>
+        <w:rPr>
+          <w:rFonts w:ascii="MS Gothic" w:eastAsia="MS Gothic" w:hAnsi="MS Gothic" w:cs="MS Gothic" w:hint="eastAsia"/>
+        </w:rPr>
+        <w:t>├</w:t>
+      </w:r>
+      <w:r>
+        <w:rPr>
+          <w:rFonts w:ascii="Aptos" w:hAnsi="Aptos" w:cs="Aptos"/>
+        </w:rPr>
+        <w:t>──</w:t>
+      </w:r>
+      <w:r>
+        <w:t xml:space="preserve"> components/         # Reusable Components</w:t>
+      </w:r>
+    </w:p>
+    <w:p>
+      <w:r>
+        <w:t xml:space="preserve">│   │   </w:t>
+      </w:r>
+      <w:r>
+        <w:rPr>
+          <w:rFonts w:ascii="MS Gothic" w:eastAsia="MS Gothic" w:hAnsi="MS Gothic" w:cs="MS Gothic" w:hint="eastAsia"/>
+        </w:rPr>
+        <w:t>├</w:t>
+      </w:r>
+      <w:r>
+        <w:rPr>
+          <w:rFonts w:ascii="Aptos" w:hAnsi="Aptos" w:cs="Aptos"/>
+        </w:rPr>
+        <w:t>──</w:t>
+      </w:r>
+      <w:r>
+        <w:t xml:space="preserve"> screens/            # Code m</w:t>
+      </w:r>
+      <w:r>
+        <w:rPr>
+          <w:rFonts w:ascii="Aptos" w:hAnsi="Aptos" w:cs="Aptos"/>
+        </w:rPr>
         <w:t>à</w:t>
       </w:r>
       <w:r>
@@ -8611,22 +8990,37 @@
         <w:t>ì</w:t>
       </w:r>
       <w:r>
-        <w:t>nh ch</w:t>
+        <w:t>nh thật (LoginScreen, HomeScreen...)</w:t>
+      </w:r>
+    </w:p>
+    <w:p>
+      <w:r>
+        <w:t>│   │   └── hooks/              # Custom Hooks</w:t>
+      </w:r>
+    </w:p>
+    <w:p>
+      <w:r>
+        <w:t>│   └── services/               # Axios, Logger</w:t>
+      </w:r>
+    </w:p>
+    <w:p>
+      <w:r>
+        <w:rPr>
+          <w:rFonts w:ascii="MS Gothic" w:eastAsia="MS Gothic" w:hAnsi="MS Gothic" w:cs="MS Gothic" w:hint="eastAsia"/>
+        </w:rPr>
+        <w:t>├</w:t>
       </w:r>
       <w:r>
         <w:rPr>
           <w:rFonts w:ascii="Aptos" w:hAnsi="Aptos" w:cs="Aptos"/>
         </w:rPr>
-        <w:t>í</w:t>
-      </w:r>
-      <w:r>
-        <w:t>nh)</w:t>
-      </w:r>
-    </w:p>
-    <w:p>
-      <w:r>
-        <w:t xml:space="preserve">│   </w:t>
-      </w:r>
+        <w:t>──</w:t>
+      </w:r>
+      <w:r>
+        <w:t xml:space="preserve"> assets/                     # Fonts, Images</w:t>
+      </w:r>
+    </w:p>
+    <w:p>
       <w:r>
         <w:rPr>
           <w:rFonts w:ascii="MS Gothic" w:eastAsia="MS Gothic" w:hAnsi="MS Gothic" w:cs="MS Gothic" w:hint="eastAsia"/>
@@ -8640,400 +9034,25 @@
         <w:t>──</w:t>
       </w:r>
       <w:r>
-        <w:t xml:space="preserve"> (tabs)/                 # Tab Navigation (Home, Apps, Profile...)</w:t>
-      </w:r>
-    </w:p>
-    <w:p>
-      <w:r>
-        <w:t xml:space="preserve">│   </w:t>
-      </w:r>
-      <w:r>
-        <w:rPr>
-          <w:rFonts w:ascii="MS Gothic" w:eastAsia="MS Gothic" w:hAnsi="MS Gothic" w:cs="MS Gothic" w:hint="eastAsia"/>
-        </w:rPr>
-        <w:t>├</w:t>
-      </w:r>
-      <w:r>
-        <w:rPr>
-          <w:rFonts w:ascii="Aptos" w:hAnsi="Aptos" w:cs="Aptos"/>
-        </w:rPr>
-        <w:t>──</w:t>
-      </w:r>
-      <w:r>
-        <w:t xml:space="preserve"> _layout.tsx             # Root Provider (QueryClient, AuthProvider)</w:t>
-      </w:r>
-    </w:p>
-    <w:p>
-      <w:r>
-        <w:t>│   └── index.tsx               # Splash Screen (Kiểm tra Login &amp; Load Config)</w:t>
-      </w:r>
-    </w:p>
-    <w:p>
-      <w:r>
-        <w:rPr>
-          <w:rFonts w:ascii="MS Gothic" w:eastAsia="MS Gothic" w:hAnsi="MS Gothic" w:cs="MS Gothic" w:hint="eastAsia"/>
-        </w:rPr>
-        <w:lastRenderedPageBreak/>
-        <w:t>├</w:t>
-      </w:r>
-      <w:r>
-        <w:rPr>
-          <w:rFonts w:ascii="Aptos" w:hAnsi="Aptos" w:cs="Aptos"/>
-        </w:rPr>
-        <w:t>──</w:t>
-      </w:r>
-      <w:r>
-        <w:t xml:space="preserve"> config/                     # Cấu hình "Zero Bug"</w:t>
-      </w:r>
-    </w:p>
-    <w:p>
-      <w:r>
-        <w:t xml:space="preserve">│   </w:t>
-      </w:r>
-      <w:r>
-        <w:rPr>
-          <w:rFonts w:ascii="MS Gothic" w:eastAsia="MS Gothic" w:hAnsi="MS Gothic" w:cs="MS Gothic" w:hint="eastAsia"/>
-        </w:rPr>
-        <w:t>├</w:t>
-      </w:r>
-      <w:r>
-        <w:rPr>
-          <w:rFonts w:ascii="Aptos" w:hAnsi="Aptos" w:cs="Aptos"/>
-        </w:rPr>
-        <w:t>──</w:t>
-      </w:r>
-      <w:r>
-        <w:t xml:space="preserve"> env.ts                  # Validate biến môi trường bằng Zod</w:t>
-      </w:r>
-    </w:p>
-    <w:p>
-      <w:r>
-        <w:t>│   └── app-config.ts           # Config Mock/Real, Timeouts</w:t>
-      </w:r>
-    </w:p>
-    <w:p>
-      <w:r>
-        <w:rPr>
-          <w:rFonts w:ascii="MS Gothic" w:eastAsia="MS Gothic" w:hAnsi="MS Gothic" w:cs="MS Gothic" w:hint="eastAsia"/>
-        </w:rPr>
-        <w:t>├</w:t>
-      </w:r>
-      <w:r>
-        <w:rPr>
-          <w:rFonts w:ascii="Aptos" w:hAnsi="Aptos" w:cs="Aptos"/>
-        </w:rPr>
-        <w:t>──</w:t>
-      </w:r>
-      <w:r>
-        <w:t xml:space="preserve"> core/                       # Hạt nhân hệ thống</w:t>
-      </w:r>
-    </w:p>
-    <w:p>
-      <w:r>
-        <w:t xml:space="preserve">│   </w:t>
-      </w:r>
-      <w:r>
-        <w:rPr>
-          <w:rFonts w:ascii="MS Gothic" w:eastAsia="MS Gothic" w:hAnsi="MS Gothic" w:cs="MS Gothic" w:hint="eastAsia"/>
-        </w:rPr>
-        <w:t>├</w:t>
-      </w:r>
-      <w:r>
-        <w:rPr>
-          <w:rFonts w:ascii="Aptos" w:hAnsi="Aptos" w:cs="Aptos"/>
-        </w:rPr>
-        <w:t>──</w:t>
-      </w:r>
-      <w:r>
-        <w:t xml:space="preserve"> networking/             # Axios Instance &amp; Interceptors [cite: 11]</w:t>
-      </w:r>
-    </w:p>
-    <w:p>
-      <w:r>
-        <w:t xml:space="preserve">│   </w:t>
-      </w:r>
-      <w:r>
-        <w:rPr>
-          <w:rFonts w:ascii="MS Gothic" w:eastAsia="MS Gothic" w:hAnsi="MS Gothic" w:cs="MS Gothic" w:hint="eastAsia"/>
-        </w:rPr>
-        <w:t>├</w:t>
-      </w:r>
-      <w:r>
-        <w:rPr>
-          <w:rFonts w:ascii="Aptos" w:hAnsi="Aptos" w:cs="Aptos"/>
-        </w:rPr>
-        <w:t>──</w:t>
-      </w:r>
-      <w:r>
-        <w:t xml:space="preserve"> sdui/                   # SDUI ENGINE</w:t>
-      </w:r>
-    </w:p>
-    <w:p>
-      <w:r>
-        <w:t xml:space="preserve">│   │   </w:t>
-      </w:r>
-      <w:r>
-        <w:rPr>
-          <w:rFonts w:ascii="MS Gothic" w:eastAsia="MS Gothic" w:hAnsi="MS Gothic" w:cs="MS Gothic" w:hint="eastAsia"/>
-        </w:rPr>
-        <w:t>├</w:t>
-      </w:r>
-      <w:r>
-        <w:rPr>
-          <w:rFonts w:ascii="Aptos" w:hAnsi="Aptos" w:cs="Aptos"/>
-        </w:rPr>
-        <w:t>──</w:t>
-      </w:r>
-      <w:r>
-        <w:t xml:space="preserve"> components/         # C</w:t>
-      </w:r>
-      <w:r>
-        <w:rPr>
-          <w:rFonts w:ascii="Aptos" w:hAnsi="Aptos" w:cs="Aptos"/>
-        </w:rPr>
-        <w:t>á</w:t>
-      </w:r>
-      <w:r>
-        <w:t>c Widget (Header, Grid...)</w:t>
-      </w:r>
-    </w:p>
-    <w:p>
-      <w:r>
-        <w:t xml:space="preserve">│   │   </w:t>
-      </w:r>
-      <w:r>
-        <w:rPr>
-          <w:rFonts w:ascii="MS Gothic" w:eastAsia="MS Gothic" w:hAnsi="MS Gothic" w:cs="MS Gothic" w:hint="eastAsia"/>
-        </w:rPr>
-        <w:t>├</w:t>
-      </w:r>
-      <w:r>
-        <w:rPr>
-          <w:rFonts w:ascii="Aptos" w:hAnsi="Aptos" w:cs="Aptos"/>
-        </w:rPr>
-        <w:t>──</w:t>
-      </w:r>
-      <w:r>
-        <w:t xml:space="preserve"> LayoutEngine.tsx    # Component loop qua mảng layout</w:t>
-      </w:r>
-    </w:p>
-    <w:p>
-      <w:r>
-        <w:t>│   │   └── action-handler.ts   # Xử lý logic khi bấm nút (Navi/Link)</w:t>
-      </w:r>
-    </w:p>
-    <w:p>
-      <w:r>
-        <w:t>│   └── storage/                # MMKV Wrapper (Lưu Token, Cache) [cite: 34]</w:t>
-      </w:r>
-    </w:p>
-    <w:p>
-      <w:r>
-        <w:rPr>
-          <w:rFonts w:ascii="MS Gothic" w:eastAsia="MS Gothic" w:hAnsi="MS Gothic" w:cs="MS Gothic" w:hint="eastAsia"/>
-        </w:rPr>
-        <w:t>├</w:t>
-      </w:r>
-      <w:r>
-        <w:rPr>
-          <w:rFonts w:ascii="Aptos" w:hAnsi="Aptos" w:cs="Aptos"/>
-        </w:rPr>
-        <w:t>──</w:t>
-      </w:r>
-      <w:r>
-        <w:t xml:space="preserve"> components/                 # UI Blocks (Atomic)</w:t>
-      </w:r>
-    </w:p>
-    <w:p>
-      <w:r>
-        <w:t xml:space="preserve">│   </w:t>
-      </w:r>
-      <w:r>
-        <w:rPr>
-          <w:rFonts w:ascii="MS Gothic" w:eastAsia="MS Gothic" w:hAnsi="MS Gothic" w:cs="MS Gothic" w:hint="eastAsia"/>
-        </w:rPr>
-        <w:t>├</w:t>
-      </w:r>
-      <w:r>
-        <w:rPr>
-          <w:rFonts w:ascii="Aptos" w:hAnsi="Aptos" w:cs="Aptos"/>
-        </w:rPr>
-        <w:t>──</w:t>
-      </w:r>
-      <w:r>
-        <w:t xml:space="preserve"> ui/                     # Base UI (Từ App.js)</w:t>
-      </w:r>
-    </w:p>
-    <w:p>
-      <w:r>
-        <w:t xml:space="preserve">│   │   </w:t>
-      </w:r>
-      <w:r>
-        <w:rPr>
-          <w:rFonts w:ascii="MS Gothic" w:eastAsia="MS Gothic" w:hAnsi="MS Gothic" w:cs="MS Gothic" w:hint="eastAsia"/>
-        </w:rPr>
-        <w:t>├</w:t>
-      </w:r>
-      <w:r>
-        <w:rPr>
-          <w:rFonts w:ascii="Aptos" w:hAnsi="Aptos" w:cs="Aptos"/>
-        </w:rPr>
-        <w:t>──</w:t>
-      </w:r>
-      <w:r>
-        <w:t xml:space="preserve"> GlassCard.tsx       # Hiệu ứng kính [App.js]</w:t>
-      </w:r>
-    </w:p>
-    <w:p>
-      <w:r>
-        <w:t xml:space="preserve">│   │   </w:t>
-      </w:r>
-      <w:r>
-        <w:rPr>
-          <w:rFonts w:ascii="MS Gothic" w:eastAsia="MS Gothic" w:hAnsi="MS Gothic" w:cs="MS Gothic" w:hint="eastAsia"/>
-        </w:rPr>
-        <w:t>├</w:t>
-      </w:r>
-      <w:r>
-        <w:rPr>
-          <w:rFonts w:ascii="Aptos" w:hAnsi="Aptos" w:cs="Aptos"/>
-        </w:rPr>
-        <w:t>──</w:t>
-      </w:r>
-      <w:r>
-        <w:t xml:space="preserve"> DynamicIcon.tsx     # Xử lý Icon ảnh/Lucide</w:t>
-      </w:r>
-    </w:p>
-    <w:p>
-      <w:r>
-        <w:t>│   │   └── BottomSheet.tsx     # Modal trượt [App.js]</w:t>
-      </w:r>
-    </w:p>
-    <w:p>
-      <w:r>
-        <w:rPr>
-          <w:rFonts w:ascii="MS Gothic" w:eastAsia="MS Gothic" w:hAnsi="MS Gothic" w:cs="MS Gothic" w:hint="eastAsia"/>
-        </w:rPr>
-        <w:t>├</w:t>
-      </w:r>
-      <w:r>
-        <w:rPr>
-          <w:rFonts w:ascii="Aptos" w:hAnsi="Aptos" w:cs="Aptos"/>
-        </w:rPr>
-        <w:t>──</w:t>
-      </w:r>
-      <w:r>
-        <w:t xml:space="preserve"> modules/                    # Logic nghiệp vụ (Domain)</w:t>
-      </w:r>
-    </w:p>
-    <w:p>
-      <w:r>
-        <w:t xml:space="preserve">│   </w:t>
-      </w:r>
-      <w:r>
-        <w:rPr>
-          <w:rFonts w:ascii="MS Gothic" w:eastAsia="MS Gothic" w:hAnsi="MS Gothic" w:cs="MS Gothic" w:hint="eastAsia"/>
-        </w:rPr>
-        <w:t>├</w:t>
-      </w:r>
-      <w:r>
-        <w:rPr>
-          <w:rFonts w:ascii="Aptos" w:hAnsi="Aptos" w:cs="Aptos"/>
-        </w:rPr>
-        <w:t>──</w:t>
-      </w:r>
-      <w:r>
-        <w:t xml:space="preserve"> auth/                   # [cite: 193] Module X</w:t>
-      </w:r>
-      <w:r>
-        <w:rPr>
-          <w:rFonts w:ascii="Aptos" w:hAnsi="Aptos" w:cs="Aptos"/>
-        </w:rPr>
-        <w:t>á</w:t>
-      </w:r>
-      <w:r>
-        <w:t>c thực</w:t>
-      </w:r>
-    </w:p>
-    <w:p>
-      <w:r>
-        <w:t xml:space="preserve">│   │   </w:t>
-      </w:r>
-      <w:r>
-        <w:rPr>
-          <w:rFonts w:ascii="MS Gothic" w:eastAsia="MS Gothic" w:hAnsi="MS Gothic" w:cs="MS Gothic" w:hint="eastAsia"/>
-        </w:rPr>
-        <w:t>├</w:t>
-      </w:r>
-      <w:r>
-        <w:rPr>
-          <w:rFonts w:ascii="Aptos" w:hAnsi="Aptos" w:cs="Aptos"/>
-        </w:rPr>
-        <w:t>──</w:t>
-      </w:r>
-      <w:r>
-        <w:t xml:space="preserve"> auth.repo.ts        # Interface Repository</w:t>
-      </w:r>
-    </w:p>
-    <w:p>
-      <w:r>
-        <w:t xml:space="preserve">│   │   </w:t>
-      </w:r>
-      <w:r>
-        <w:rPr>
-          <w:rFonts w:ascii="MS Gothic" w:eastAsia="MS Gothic" w:hAnsi="MS Gothic" w:cs="MS Gothic" w:hint="eastAsia"/>
-        </w:rPr>
-        <w:t>├</w:t>
-      </w:r>
-      <w:r>
-        <w:rPr>
-          <w:rFonts w:ascii="Aptos" w:hAnsi="Aptos" w:cs="Aptos"/>
-        </w:rPr>
-        <w:t>──</w:t>
-      </w:r>
-      <w:r>
-        <w:t xml:space="preserve"> auth.mock.ts        # Mock Data (Login JSON)</w:t>
-      </w:r>
-    </w:p>
-    <w:p>
-      <w:r>
-        <w:t>│   │   └── auth.service.ts     # Logic</w:t>
-      </w:r>
-    </w:p>
-    <w:p>
-      <w:r>
-        <w:t xml:space="preserve">│   </w:t>
-      </w:r>
-      <w:r>
-        <w:rPr>
-          <w:rFonts w:ascii="MS Gothic" w:eastAsia="MS Gothic" w:hAnsi="MS Gothic" w:cs="MS Gothic" w:hint="eastAsia"/>
-        </w:rPr>
-        <w:t>├</w:t>
-      </w:r>
-      <w:r>
-        <w:rPr>
-          <w:rFonts w:ascii="Aptos" w:hAnsi="Aptos" w:cs="Aptos"/>
-        </w:rPr>
-        <w:t>──</w:t>
-      </w:r>
-      <w:r>
-        <w:t xml:space="preserve"> attendance/             # [cite: 302] Module Chấm công</w:t>
-      </w:r>
-    </w:p>
-    <w:p>
-      <w:r>
-        <w:t>│   │   └── ... (CameraView, Location Logic)</w:t>
-      </w:r>
-    </w:p>
-    <w:p>
-      <w:r>
-        <w:t>│   └── request/                # [cite: 606] Module Đơn từ</w:t>
-      </w:r>
-    </w:p>
-    <w:p>
-      <w:r>
-        <w:t>└── types/                      # Type định nghĩa toàn cục</w:t>
-      </w:r>
+        <w:t xml:space="preserve"> app.json                    # Config Expo &amp; Apple Privacy Manifest</w:t>
+      </w:r>
+    </w:p>
+    <w:p>
+      <w:pPr>
+        <w:rPr>
+          <w:lang w:val="en-US"/>
+        </w:rPr>
+      </w:pPr>
+      <w:r>
+        <w:t>└── package.json</w:t>
+      </w:r>
+    </w:p>
+    <w:p>
+      <w:pPr>
+        <w:rPr>
+          <w:lang w:val="en-US"/>
+        </w:rPr>
+      </w:pPr>
     </w:p>
     <w:p>
       <w:r>

</xml_diff>